<commit_message>
updating example model to include 6 irrigated cells, and 6 SUP/IRR wells
</commit_message>
<xml_diff>
--- a/Examples/AgOptions/Input_instructions_AgOptions.docx
+++ b/Examples/AgOptions/Input_instructions_AgOptions.docx
@@ -131,15 +131,7 @@
         <w:t>to supplement SFR2 diversions when the available flow in a diversion segment is less than demand; and 4) calculate irrigation demand using the UZF1 ET</w:t>
       </w:r>
       <w:r>
-        <w:t xml:space="preserve"> deficit (</w:t>
-      </w:r>
-      <w:proofErr w:type="spellStart"/>
-      <w:r>
-        <w:t>ETo-ETa</w:t>
-      </w:r>
-      <w:proofErr w:type="spellEnd"/>
-      <w:r>
-        <w:t>).</w:t>
+        <w:t xml:space="preserve"> deficit (ETo-ETa).</w:t>
       </w:r>
       <w:r>
         <w:t xml:space="preserve"> Option 4 includes sub-irrigation where the ET demand is supplemented by groundwater.</w:t>
@@ -168,13 +160,8 @@
     </w:p>
     <w:p/>
     <w:p>
-      <w:proofErr w:type="spellStart"/>
-      <w:r>
-        <w:t>AgOptions</w:t>
-      </w:r>
-      <w:proofErr w:type="spellEnd"/>
-      <w:r>
-        <w:t xml:space="preserve"> can be used to </w:t>
+      <w:r>
+        <w:t xml:space="preserve">AgOptions can be used to </w:t>
       </w:r>
       <w:r>
         <w:t>simulate agricultural water use with</w:t>
@@ -255,11 +242,7 @@
     <w:p/>
     <w:p>
       <w:r>
-        <w:t>Agricultural water demands can be specified using several options.  1) values specified for the SFR2 input variable “FLOW” is the surface water demand, and values specified for the AGO well variable “</w:t>
-      </w:r>
-      <w:proofErr w:type="spellStart"/>
-      <w:r>
-        <w:t>Q</w:t>
+        <w:t>Agricultural water demands can be specified using several options.  1) values specified for the SFR2 input variable “FLOW” is the surface water demand, and values specified for the AGO well variable “Q</w:t>
       </w:r>
       <w:r>
         <w:rPr>
@@ -267,7 +250,6 @@
         </w:rPr>
         <w:t>capacity</w:t>
       </w:r>
-      <w:proofErr w:type="spellEnd"/>
       <w:r>
         <w:t>” is the groundwater demand for irrigation wells that are not supplemental wells.</w:t>
       </w:r>
@@ -427,7 +409,6 @@
         </w:rPr>
         <w:tab/>
       </w:r>
-      <w:proofErr w:type="spellStart"/>
       <w:r>
         <w:rPr>
           <w:rStyle w:val="Red"/>
@@ -442,7 +423,6 @@
         </w:rPr>
         <w:t>ment</w:t>
       </w:r>
-      <w:proofErr w:type="spellEnd"/>
       <w:r>
         <w:rPr>
           <w:rStyle w:val="Red"/>
@@ -464,7 +444,6 @@
         </w:rPr>
         <w:tab/>
       </w:r>
-      <w:proofErr w:type="spellStart"/>
       <w:r>
         <w:rPr>
           <w:rStyle w:val="Red"/>
@@ -493,7 +472,6 @@
         </w:rPr>
         <w:t>segment</w:t>
       </w:r>
-      <w:proofErr w:type="spellEnd"/>
       <w:r>
         <w:rPr>
           <w:rStyle w:val="Red"/>
@@ -544,7 +522,6 @@
         </w:rPr>
         <w:tab/>
       </w:r>
-      <w:proofErr w:type="spellStart"/>
       <w:r>
         <w:rPr>
           <w:rStyle w:val="Red"/>
@@ -559,22 +536,20 @@
         </w:rPr>
         <w:t>umirrwell</w:t>
       </w:r>
-      <w:proofErr w:type="spellEnd"/>
-      <w:r>
-        <w:rPr>
-          <w:rStyle w:val="Red"/>
-          <w:color w:val="auto"/>
-        </w:rPr>
-        <w:tab/>
-      </w:r>
-      <w:r>
-        <w:rPr>
-          <w:rStyle w:val="Red"/>
-          <w:color w:val="auto"/>
-        </w:rPr>
-        <w:tab/>
-      </w:r>
-      <w:proofErr w:type="spellStart"/>
+      <w:r>
+        <w:rPr>
+          <w:rStyle w:val="Red"/>
+          <w:color w:val="auto"/>
+        </w:rPr>
+        <w:tab/>
+      </w:r>
+      <w:r>
+        <w:rPr>
+          <w:rStyle w:val="Red"/>
+          <w:color w:val="auto"/>
+        </w:rPr>
+        <w:tab/>
+      </w:r>
       <w:r>
         <w:rPr>
           <w:rStyle w:val="Red"/>
@@ -596,7 +571,6 @@
         </w:rPr>
         <w:t>well</w:t>
       </w:r>
-      <w:proofErr w:type="spellEnd"/>
       <w:r>
         <w:rPr>
           <w:rStyle w:val="Red"/>
@@ -639,31 +613,22 @@
           <w:color w:val="auto"/>
         </w:rPr>
         <w:tab/>
-      </w:r>
-      <w:proofErr w:type="spellStart"/>
-      <w:r>
-        <w:rPr>
-          <w:rStyle w:val="Red"/>
-          <w:color w:val="auto"/>
-        </w:rPr>
         <w:t>Numsupwell</w:t>
       </w:r>
-      <w:proofErr w:type="spellEnd"/>
-      <w:r>
-        <w:rPr>
-          <w:rStyle w:val="Red"/>
-          <w:color w:val="auto"/>
-        </w:rPr>
-        <w:tab/>
-      </w:r>
-      <w:r>
-        <w:rPr>
-          <w:rStyle w:val="Red"/>
-          <w:color w:val="auto"/>
-        </w:rPr>
-        <w:tab/>
-      </w:r>
-      <w:proofErr w:type="spellStart"/>
+      <w:r>
+        <w:rPr>
+          <w:rStyle w:val="Red"/>
+          <w:color w:val="auto"/>
+        </w:rPr>
+        <w:tab/>
+      </w:r>
+      <w:r>
+        <w:rPr>
+          <w:rStyle w:val="Red"/>
+          <w:color w:val="auto"/>
+        </w:rPr>
+        <w:tab/>
+      </w:r>
       <w:r>
         <w:rPr>
           <w:rStyle w:val="Red"/>
@@ -671,7 +636,6 @@
         </w:rPr>
         <w:t>Maxsegment</w:t>
       </w:r>
-      <w:proofErr w:type="spellEnd"/>
       <w:r>
         <w:rPr>
           <w:rStyle w:val="Red"/>
@@ -728,13 +692,6 @@
           <w:color w:val="auto"/>
         </w:rPr>
         <w:tab/>
-      </w:r>
-      <w:proofErr w:type="spellStart"/>
-      <w:r>
-        <w:rPr>
-          <w:rStyle w:val="Red"/>
-          <w:color w:val="auto"/>
-        </w:rPr>
         <w:t>N</w:t>
       </w:r>
       <w:r>
@@ -744,7 +701,6 @@
         </w:rPr>
         <w:t>ummaxwell</w:t>
       </w:r>
-      <w:proofErr w:type="spellEnd"/>
       <w:r>
         <w:rPr>
           <w:rStyle w:val="Red"/>
@@ -801,52 +757,29 @@
           <w:color w:val="auto"/>
         </w:rPr>
         <w:tab/>
-      </w:r>
-      <w:proofErr w:type="spellStart"/>
-      <w:r>
-        <w:rPr>
-          <w:rStyle w:val="Red"/>
-          <w:color w:val="auto"/>
-        </w:rPr>
         <w:t>Numtab</w:t>
       </w:r>
-      <w:proofErr w:type="spellEnd"/>
-      <w:r>
-        <w:rPr>
-          <w:rStyle w:val="Red"/>
-          <w:color w:val="auto"/>
-        </w:rPr>
-        <w:tab/>
-      </w:r>
-      <w:r>
-        <w:rPr>
-          <w:rStyle w:val="Red"/>
-          <w:color w:val="auto"/>
-        </w:rPr>
-        <w:tab/>
-      </w:r>
-      <w:r>
-        <w:rPr>
-          <w:rStyle w:val="Red"/>
-          <w:color w:val="auto"/>
-        </w:rPr>
-        <w:tab/>
-      </w:r>
-      <w:proofErr w:type="spellStart"/>
-      <w:r>
-        <w:rPr>
-          <w:rStyle w:val="Red"/>
-          <w:color w:val="auto"/>
-        </w:rPr>
-        <w:t>Maxval</w:t>
-      </w:r>
-      <w:proofErr w:type="spellEnd"/>
-      <w:r>
-        <w:rPr>
-          <w:rStyle w:val="Red"/>
-          <w:color w:val="auto"/>
-        </w:rPr>
-        <w:t>]</w:t>
+      <w:r>
+        <w:rPr>
+          <w:rStyle w:val="Red"/>
+          <w:color w:val="auto"/>
+        </w:rPr>
+        <w:tab/>
+      </w:r>
+      <w:r>
+        <w:rPr>
+          <w:rStyle w:val="Red"/>
+          <w:color w:val="auto"/>
+        </w:rPr>
+        <w:tab/>
+      </w:r>
+      <w:r>
+        <w:rPr>
+          <w:rStyle w:val="Red"/>
+          <w:color w:val="auto"/>
+        </w:rPr>
+        <w:tab/>
+        <w:t>Maxval]</w:t>
       </w:r>
     </w:p>
     <w:p>
@@ -1101,7 +1034,6 @@
           <w:color w:val="auto"/>
         </w:rPr>
       </w:pPr>
-      <w:proofErr w:type="spellStart"/>
       <w:r>
         <w:rPr>
           <w:rStyle w:val="Red"/>
@@ -1109,7 +1041,6 @@
         </w:rPr>
         <w:t>Numirrsegment</w:t>
       </w:r>
-      <w:proofErr w:type="spellEnd"/>
       <w:r>
         <w:rPr>
           <w:rStyle w:val="Red"/>
@@ -1188,7 +1119,6 @@
         </w:rPr>
         <w:t xml:space="preserve"> variable </w:t>
       </w:r>
-      <w:proofErr w:type="spellStart"/>
       <w:r>
         <w:rPr>
           <w:rStyle w:val="Red"/>
@@ -1203,7 +1133,6 @@
         </w:rPr>
         <w:t>ment</w:t>
       </w:r>
-      <w:proofErr w:type="spellEnd"/>
       <w:r>
         <w:rPr>
           <w:rStyle w:val="Red"/>
@@ -1236,7 +1165,6 @@
         </w:rPr>
         <w:t xml:space="preserve"> </w:t>
       </w:r>
-      <w:proofErr w:type="spellStart"/>
       <w:r>
         <w:rPr>
           <w:rStyle w:val="Red"/>
@@ -1251,7 +1179,6 @@
         </w:rPr>
         <w:t>ment</w:t>
       </w:r>
-      <w:proofErr w:type="spellEnd"/>
       <w:r>
         <w:rPr>
           <w:rStyle w:val="Red"/>
@@ -1276,7 +1203,6 @@
           <w:color w:val="auto"/>
         </w:rPr>
       </w:pPr>
-      <w:proofErr w:type="spellStart"/>
       <w:r>
         <w:rPr>
           <w:rStyle w:val="Red"/>
@@ -1305,7 +1231,6 @@
         </w:rPr>
         <w:t>segment</w:t>
       </w:r>
-      <w:proofErr w:type="spellEnd"/>
       <w:r>
         <w:rPr>
           <w:rStyle w:val="Red"/>
@@ -1384,7 +1309,6 @@
         </w:rPr>
         <w:t xml:space="preserve"> variable </w:t>
       </w:r>
-      <w:proofErr w:type="spellStart"/>
       <w:r>
         <w:rPr>
           <w:rStyle w:val="Red"/>
@@ -1406,7 +1330,6 @@
         </w:rPr>
         <w:t>ellssegment</w:t>
       </w:r>
-      <w:proofErr w:type="spellEnd"/>
       <w:r>
         <w:rPr>
           <w:rStyle w:val="Red"/>
@@ -1439,7 +1362,6 @@
         </w:rPr>
         <w:t xml:space="preserve"> </w:t>
       </w:r>
-      <w:proofErr w:type="spellStart"/>
       <w:r>
         <w:rPr>
           <w:rStyle w:val="Red"/>
@@ -1461,7 +1383,6 @@
         </w:rPr>
         <w:t>ellssegment</w:t>
       </w:r>
-      <w:proofErr w:type="spellEnd"/>
       <w:r>
         <w:rPr>
           <w:rStyle w:val="Red"/>
@@ -1588,7 +1509,6 @@
           <w:color w:val="auto"/>
         </w:rPr>
       </w:pPr>
-      <w:proofErr w:type="spellStart"/>
       <w:r>
         <w:rPr>
           <w:rStyle w:val="Red"/>
@@ -1603,7 +1523,6 @@
         </w:rPr>
         <w:t>umirrwell</w:t>
       </w:r>
-      <w:proofErr w:type="spellEnd"/>
       <w:r>
         <w:rPr>
           <w:rStyle w:val="Red"/>
@@ -1682,7 +1601,6 @@
         </w:rPr>
         <w:t xml:space="preserve"> variable </w:t>
       </w:r>
-      <w:proofErr w:type="spellStart"/>
       <w:r>
         <w:rPr>
           <w:rStyle w:val="Red"/>
@@ -1697,7 +1615,6 @@
         </w:rPr>
         <w:t>umirrwell</w:t>
       </w:r>
-      <w:proofErr w:type="spellEnd"/>
       <w:r>
         <w:rPr>
           <w:rStyle w:val="Red"/>
@@ -1730,7 +1647,6 @@
         </w:rPr>
         <w:t xml:space="preserve"> </w:t>
       </w:r>
-      <w:proofErr w:type="spellStart"/>
       <w:r>
         <w:rPr>
           <w:rStyle w:val="Red"/>
@@ -1745,7 +1661,6 @@
         </w:rPr>
         <w:t>umirrwell</w:t>
       </w:r>
-      <w:proofErr w:type="spellEnd"/>
       <w:r>
         <w:rPr>
           <w:rStyle w:val="Red"/>
@@ -1770,7 +1685,6 @@
           <w:color w:val="auto"/>
         </w:rPr>
       </w:pPr>
-      <w:proofErr w:type="spellStart"/>
       <w:r>
         <w:rPr>
           <w:rStyle w:val="Red"/>
@@ -1799,7 +1713,6 @@
         </w:rPr>
         <w:t>well</w:t>
       </w:r>
-      <w:proofErr w:type="spellEnd"/>
       <w:r>
         <w:rPr>
           <w:rStyle w:val="Red"/>
@@ -1878,7 +1791,6 @@
         </w:rPr>
         <w:t xml:space="preserve"> variable </w:t>
       </w:r>
-      <w:proofErr w:type="spellStart"/>
       <w:r>
         <w:rPr>
           <w:rStyle w:val="Red"/>
@@ -1893,7 +1805,6 @@
         </w:rPr>
         <w:t>well</w:t>
       </w:r>
-      <w:proofErr w:type="spellEnd"/>
       <w:r>
         <w:rPr>
           <w:rStyle w:val="Red"/>
@@ -1931,7 +1842,16 @@
           <w:rStyle w:val="Red"/>
           <w:color w:val="auto"/>
         </w:rPr>
-        <w:t xml:space="preserve">Maxell is the maximum number of UZF1 cells associated with any single supplemental well. </w:t>
+        <w:t>Maxcellwell</w:t>
+      </w:r>
+      <w:bookmarkStart w:id="0" w:name="_GoBack"/>
+      <w:bookmarkEnd w:id="0"/>
+      <w:r>
+        <w:rPr>
+          <w:rStyle w:val="Red"/>
+          <w:color w:val="auto"/>
+        </w:rPr>
+        <w:t xml:space="preserve"> is the maximum number of UZF1 cells associated with any single supplemental well. </w:t>
       </w:r>
     </w:p>
     <w:p>
@@ -2038,7 +1958,6 @@
           <w:color w:val="auto"/>
         </w:rPr>
       </w:pPr>
-      <w:proofErr w:type="spellStart"/>
       <w:r>
         <w:rPr>
           <w:rStyle w:val="Red"/>
@@ -2053,7 +1972,6 @@
         </w:rPr>
         <w:t>umsupwell</w:t>
       </w:r>
-      <w:proofErr w:type="spellEnd"/>
       <w:r>
         <w:rPr>
           <w:rStyle w:val="Red"/>
@@ -2139,7 +2057,6 @@
         </w:rPr>
         <w:t xml:space="preserve"> variable </w:t>
       </w:r>
-      <w:proofErr w:type="spellStart"/>
       <w:r>
         <w:rPr>
           <w:rStyle w:val="Red"/>
@@ -2161,7 +2078,6 @@
         </w:rPr>
         <w:t>ll</w:t>
       </w:r>
-      <w:proofErr w:type="spellEnd"/>
       <w:r>
         <w:rPr>
           <w:rStyle w:val="Red"/>
@@ -2194,7 +2110,6 @@
         </w:rPr>
         <w:t xml:space="preserve"> </w:t>
       </w:r>
-      <w:proofErr w:type="spellStart"/>
       <w:r>
         <w:rPr>
           <w:rStyle w:val="Red"/>
@@ -2209,7 +2124,6 @@
         </w:rPr>
         <w:t>umsupwell</w:t>
       </w:r>
-      <w:proofErr w:type="spellEnd"/>
       <w:r>
         <w:rPr>
           <w:rStyle w:val="Red"/>
@@ -2234,7 +2148,6 @@
           <w:color w:val="auto"/>
         </w:rPr>
       </w:pPr>
-      <w:proofErr w:type="spellStart"/>
       <w:r>
         <w:rPr>
           <w:rStyle w:val="Red"/>
@@ -2242,7 +2155,6 @@
         </w:rPr>
         <w:t>Maxsegment</w:t>
       </w:r>
-      <w:proofErr w:type="spellEnd"/>
       <w:r>
         <w:rPr>
           <w:rStyle w:val="Red"/>
@@ -2321,7 +2233,6 @@
         </w:rPr>
         <w:t xml:space="preserve"> variable </w:t>
       </w:r>
-      <w:proofErr w:type="spellStart"/>
       <w:r>
         <w:rPr>
           <w:rStyle w:val="Red"/>
@@ -2329,7 +2240,6 @@
         </w:rPr>
         <w:t>Maxsegment</w:t>
       </w:r>
-      <w:proofErr w:type="spellEnd"/>
       <w:r>
         <w:rPr>
           <w:rStyle w:val="Red"/>
@@ -2362,7 +2272,6 @@
         </w:rPr>
         <w:t xml:space="preserve"> </w:t>
       </w:r>
-      <w:proofErr w:type="spellStart"/>
       <w:r>
         <w:rPr>
           <w:rStyle w:val="Red"/>
@@ -2370,7 +2279,6 @@
         </w:rPr>
         <w:t>Maxsegment</w:t>
       </w:r>
-      <w:proofErr w:type="spellEnd"/>
       <w:r>
         <w:rPr>
           <w:rStyle w:val="Red"/>
@@ -2512,7 +2420,6 @@
           <w:color w:val="auto"/>
         </w:rPr>
       </w:pPr>
-      <w:proofErr w:type="spellStart"/>
       <w:r>
         <w:rPr>
           <w:rStyle w:val="Red"/>
@@ -2527,7 +2434,6 @@
         </w:rPr>
         <w:t>ummaxwell</w:t>
       </w:r>
-      <w:proofErr w:type="spellEnd"/>
       <w:r>
         <w:rPr>
           <w:rStyle w:val="Red"/>
@@ -2614,7 +2520,6 @@
           <w:color w:val="auto"/>
         </w:rPr>
       </w:pPr>
-      <w:proofErr w:type="spellStart"/>
       <w:r>
         <w:rPr>
           <w:rStyle w:val="Red"/>
@@ -2622,7 +2527,6 @@
         </w:rPr>
         <w:t>Numtab</w:t>
       </w:r>
-      <w:proofErr w:type="spellEnd"/>
     </w:p>
     <w:p>
       <w:pPr>
@@ -2641,7 +2545,6 @@
           <w:color w:val="auto"/>
         </w:rPr>
       </w:pPr>
-      <w:proofErr w:type="spellStart"/>
       <w:r>
         <w:rPr>
           <w:rStyle w:val="Red"/>
@@ -2649,7 +2552,6 @@
         </w:rPr>
         <w:t>Maxval</w:t>
       </w:r>
-      <w:proofErr w:type="spellEnd"/>
     </w:p>
     <w:p>
       <w:pPr>
@@ -2704,7 +2606,6 @@
         </w:rPr>
         <w:t xml:space="preserve"> PHIRAMP is included in order to specify the smoothing interval used to </w:t>
       </w:r>
-      <w:proofErr w:type="spellStart"/>
       <w:r>
         <w:rPr>
           <w:rStyle w:val="Red"/>
@@ -2712,7 +2613,6 @@
         </w:rPr>
         <w:t>chnage</w:t>
       </w:r>
-      <w:proofErr w:type="spellEnd"/>
       <w:r>
         <w:rPr>
           <w:rStyle w:val="Red"/>
@@ -3215,7 +3115,6 @@
         </w:rPr>
         <w:t>[</w:t>
       </w:r>
-      <w:proofErr w:type="spellStart"/>
       <w:r>
         <w:rPr>
           <w:rStyle w:val="Red"/>
@@ -3231,20 +3130,12 @@
         </w:rPr>
         <w:t>Numtab</w:t>
       </w:r>
-      <w:proofErr w:type="spellEnd"/>
-      <w:r>
-        <w:rPr>
-          <w:rStyle w:val="Red"/>
-          <w:color w:val="auto"/>
-        </w:rPr>
-        <w:tab/>
-      </w:r>
-      <w:proofErr w:type="spellStart"/>
-      <w:r>
-        <w:rPr>
-          <w:rStyle w:val="Red"/>
-          <w:color w:val="auto"/>
-        </w:rPr>
+      <w:r>
+        <w:rPr>
+          <w:rStyle w:val="Red"/>
+          <w:color w:val="auto"/>
+        </w:rPr>
+        <w:tab/>
         <w:t>TABVAL</w:t>
       </w:r>
       <w:r>
@@ -3255,20 +3146,12 @@
         </w:rPr>
         <w:t>Numtab</w:t>
       </w:r>
-      <w:proofErr w:type="spellEnd"/>
-      <w:r>
-        <w:rPr>
-          <w:rStyle w:val="Red"/>
-          <w:color w:val="auto"/>
-        </w:rPr>
-        <w:tab/>
-      </w:r>
-      <w:proofErr w:type="spellStart"/>
-      <w:r>
-        <w:rPr>
-          <w:rStyle w:val="Red"/>
-          <w:color w:val="auto"/>
-        </w:rPr>
+      <w:r>
+        <w:rPr>
+          <w:rStyle w:val="Red"/>
+          <w:color w:val="auto"/>
+        </w:rPr>
+        <w:tab/>
         <w:t>TABLAY</w:t>
       </w:r>
       <w:r>
@@ -3279,20 +3162,12 @@
         </w:rPr>
         <w:t>Numtab</w:t>
       </w:r>
-      <w:proofErr w:type="spellEnd"/>
-      <w:r>
-        <w:rPr>
-          <w:rStyle w:val="Red"/>
-          <w:color w:val="auto"/>
-        </w:rPr>
-        <w:tab/>
-      </w:r>
-      <w:proofErr w:type="spellStart"/>
-      <w:r>
-        <w:rPr>
-          <w:rStyle w:val="Red"/>
-          <w:color w:val="auto"/>
-        </w:rPr>
+      <w:r>
+        <w:rPr>
+          <w:rStyle w:val="Red"/>
+          <w:color w:val="auto"/>
+        </w:rPr>
+        <w:tab/>
         <w:t>TABROW</w:t>
       </w:r>
       <w:r>
@@ -3303,20 +3178,12 @@
         </w:rPr>
         <w:t>Numtab</w:t>
       </w:r>
-      <w:proofErr w:type="spellEnd"/>
-      <w:r>
-        <w:rPr>
-          <w:rStyle w:val="Red"/>
-          <w:color w:val="auto"/>
-        </w:rPr>
-        <w:tab/>
-      </w:r>
-      <w:proofErr w:type="spellStart"/>
-      <w:r>
-        <w:rPr>
-          <w:rStyle w:val="Red"/>
-          <w:color w:val="auto"/>
-        </w:rPr>
+      <w:r>
+        <w:rPr>
+          <w:rStyle w:val="Red"/>
+          <w:color w:val="auto"/>
+        </w:rPr>
+        <w:tab/>
         <w:t>TABCOL</w:t>
       </w:r>
       <w:r>
@@ -3327,7 +3194,6 @@
         </w:rPr>
         <w:t>Numtab</w:t>
       </w:r>
-      <w:proofErr w:type="spellEnd"/>
       <w:r>
         <w:rPr>
           <w:rStyle w:val="Red"/>
@@ -3620,13 +3486,6 @@
           <w:color w:val="auto"/>
         </w:rPr>
         <w:tab/>
-      </w:r>
-      <w:proofErr w:type="spellStart"/>
-      <w:r>
-        <w:rPr>
-          <w:rStyle w:val="Red"/>
-          <w:color w:val="auto"/>
-        </w:rPr>
         <w:t>COL</w:t>
       </w:r>
       <w:r>
@@ -3637,7 +3496,6 @@
         </w:rPr>
         <w:t>Maxwell</w:t>
       </w:r>
-      <w:proofErr w:type="spellEnd"/>
       <w:r>
         <w:rPr>
           <w:rStyle w:val="Red"/>
@@ -3646,7 +3504,6 @@
         </w:rPr>
         <w:tab/>
       </w:r>
-      <w:proofErr w:type="spellStart"/>
       <w:r>
         <w:rPr>
           <w:rStyle w:val="Red"/>
@@ -3662,7 +3519,6 @@
         </w:rPr>
         <w:t>Maxwell</w:t>
       </w:r>
-      <w:proofErr w:type="spellEnd"/>
       <w:r>
         <w:rPr>
           <w:rStyle w:val="Red"/>
@@ -4067,7 +3923,6 @@
         </w:rPr>
         <w:t xml:space="preserve"> </w:t>
       </w:r>
-      <w:proofErr w:type="spellStart"/>
       <w:r>
         <w:rPr>
           <w:rStyle w:val="Red"/>
@@ -4091,22 +3946,20 @@
         </w:rPr>
         <w:t>eg</w:t>
       </w:r>
-      <w:proofErr w:type="spellEnd"/>
-      <w:r>
-        <w:rPr>
-          <w:rStyle w:val="Red"/>
-          <w:color w:val="auto"/>
-        </w:rPr>
-        <w:tab/>
-      </w:r>
-      <w:r>
-        <w:rPr>
-          <w:rStyle w:val="Red"/>
-          <w:color w:val="auto"/>
-        </w:rPr>
-        <w:tab/>
-      </w:r>
-      <w:proofErr w:type="spellStart"/>
+      <w:r>
+        <w:rPr>
+          <w:rStyle w:val="Red"/>
+          <w:color w:val="auto"/>
+        </w:rPr>
+        <w:tab/>
+      </w:r>
+      <w:r>
+        <w:rPr>
+          <w:rStyle w:val="Red"/>
+          <w:color w:val="auto"/>
+        </w:rPr>
+        <w:tab/>
+      </w:r>
       <w:r>
         <w:rPr>
           <w:rStyle w:val="Red"/>
@@ -4137,22 +3990,12 @@
         </w:rPr>
         <w:t>eg</w:t>
       </w:r>
-      <w:proofErr w:type="spellEnd"/>
-      <w:r>
-        <w:rPr>
-          <w:rStyle w:val="Red"/>
-          <w:color w:val="auto"/>
-        </w:rPr>
-        <w:tab/>
-      </w:r>
-      <w:bookmarkStart w:id="0" w:name="_GoBack"/>
-      <w:bookmarkEnd w:id="0"/>
-      <w:proofErr w:type="spellStart"/>
-      <w:r>
-        <w:rPr>
-          <w:rStyle w:val="Red"/>
-          <w:color w:val="auto"/>
-        </w:rPr>
+      <w:r>
+        <w:rPr>
+          <w:rStyle w:val="Red"/>
+          <w:color w:val="auto"/>
+        </w:rPr>
+        <w:tab/>
         <w:t>IRRROW</w:t>
       </w:r>
       <w:r>
@@ -4163,27 +4006,19 @@
         </w:rPr>
         <w:t>numcellseg</w:t>
       </w:r>
-      <w:proofErr w:type="spellEnd"/>
-      <w:r>
-        <w:rPr>
-          <w:rStyle w:val="Red"/>
-          <w:color w:val="auto"/>
-        </w:rPr>
-        <w:tab/>
-      </w:r>
-      <w:r>
-        <w:rPr>
-          <w:rStyle w:val="Red"/>
-          <w:color w:val="auto"/>
-        </w:rPr>
-        <w:tab/>
-      </w:r>
-      <w:proofErr w:type="spellStart"/>
-      <w:r>
-        <w:rPr>
-          <w:rStyle w:val="Red"/>
-          <w:color w:val="auto"/>
-        </w:rPr>
+      <w:r>
+        <w:rPr>
+          <w:rStyle w:val="Red"/>
+          <w:color w:val="auto"/>
+        </w:rPr>
+        <w:tab/>
+      </w:r>
+      <w:r>
+        <w:rPr>
+          <w:rStyle w:val="Red"/>
+          <w:color w:val="auto"/>
+        </w:rPr>
+        <w:tab/>
         <w:t>IRRCOL</w:t>
       </w:r>
       <w:r>
@@ -4194,7 +4029,6 @@
         </w:rPr>
         <w:t>numcellseg</w:t>
       </w:r>
-      <w:proofErr w:type="spellEnd"/>
       <w:r>
         <w:rPr>
           <w:rStyle w:val="Red"/>
@@ -4464,7 +4298,6 @@
         </w:rPr>
         <w:t xml:space="preserve"> </w:t>
       </w:r>
-      <w:proofErr w:type="spellStart"/>
       <w:r>
         <w:rPr>
           <w:rStyle w:val="Red"/>
@@ -4480,27 +4313,19 @@
         </w:rPr>
         <w:t>numcellwell</w:t>
       </w:r>
-      <w:proofErr w:type="spellEnd"/>
-      <w:r>
-        <w:rPr>
-          <w:rStyle w:val="Red"/>
-          <w:color w:val="auto"/>
-        </w:rPr>
-        <w:tab/>
-      </w:r>
-      <w:r>
-        <w:rPr>
-          <w:rStyle w:val="Red"/>
-          <w:color w:val="auto"/>
-        </w:rPr>
-        <w:tab/>
-      </w:r>
-      <w:proofErr w:type="spellStart"/>
-      <w:r>
-        <w:rPr>
-          <w:rStyle w:val="Red"/>
-          <w:color w:val="auto"/>
-        </w:rPr>
+      <w:r>
+        <w:rPr>
+          <w:rStyle w:val="Red"/>
+          <w:color w:val="auto"/>
+        </w:rPr>
+        <w:tab/>
+      </w:r>
+      <w:r>
+        <w:rPr>
+          <w:rStyle w:val="Red"/>
+          <w:color w:val="auto"/>
+        </w:rPr>
+        <w:tab/>
         <w:t>FIELD</w:t>
       </w:r>
       <w:r>
@@ -4518,20 +4343,12 @@
         </w:rPr>
         <w:t>numcellwell</w:t>
       </w:r>
-      <w:proofErr w:type="spellEnd"/>
-      <w:r>
-        <w:rPr>
-          <w:rStyle w:val="Red"/>
-          <w:color w:val="auto"/>
-        </w:rPr>
-        <w:tab/>
-      </w:r>
-      <w:proofErr w:type="spellStart"/>
-      <w:r>
-        <w:rPr>
-          <w:rStyle w:val="Red"/>
-          <w:color w:val="auto"/>
-        </w:rPr>
+      <w:r>
+        <w:rPr>
+          <w:rStyle w:val="Red"/>
+          <w:color w:val="auto"/>
+        </w:rPr>
+        <w:tab/>
         <w:t>IRRROW</w:t>
       </w:r>
       <w:r>
@@ -4542,27 +4359,19 @@
         </w:rPr>
         <w:t>numcellwell</w:t>
       </w:r>
-      <w:proofErr w:type="spellEnd"/>
-      <w:r>
-        <w:rPr>
-          <w:rStyle w:val="Red"/>
-          <w:color w:val="auto"/>
-        </w:rPr>
-        <w:tab/>
-      </w:r>
-      <w:r>
-        <w:rPr>
-          <w:rStyle w:val="Red"/>
-          <w:color w:val="auto"/>
-        </w:rPr>
-        <w:tab/>
-      </w:r>
-      <w:proofErr w:type="spellStart"/>
-      <w:r>
-        <w:rPr>
-          <w:rStyle w:val="Red"/>
-          <w:color w:val="auto"/>
-        </w:rPr>
+      <w:r>
+        <w:rPr>
+          <w:rStyle w:val="Red"/>
+          <w:color w:val="auto"/>
+        </w:rPr>
+        <w:tab/>
+      </w:r>
+      <w:r>
+        <w:rPr>
+          <w:rStyle w:val="Red"/>
+          <w:color w:val="auto"/>
+        </w:rPr>
+        <w:tab/>
         <w:t>IRRCOL</w:t>
       </w:r>
       <w:r>
@@ -4573,7 +4382,6 @@
         </w:rPr>
         <w:t>numcellwell</w:t>
       </w:r>
-      <w:proofErr w:type="spellEnd"/>
       <w:r>
         <w:rPr>
           <w:rStyle w:val="Red"/>
@@ -4763,7 +4571,6 @@
         </w:rPr>
         <w:t xml:space="preserve"> </w:t>
       </w:r>
-      <w:proofErr w:type="spellStart"/>
       <w:r>
         <w:rPr>
           <w:rStyle w:val="Red"/>
@@ -4786,20 +4593,12 @@
         </w:rPr>
         <w:t>numsegwell</w:t>
       </w:r>
-      <w:proofErr w:type="spellEnd"/>
-      <w:r>
-        <w:rPr>
-          <w:rStyle w:val="Red"/>
-          <w:color w:val="auto"/>
-        </w:rPr>
-        <w:tab/>
-      </w:r>
-      <w:proofErr w:type="spellStart"/>
-      <w:r>
-        <w:rPr>
-          <w:rStyle w:val="Red"/>
-          <w:color w:val="auto"/>
-        </w:rPr>
+      <w:r>
+        <w:rPr>
+          <w:rStyle w:val="Red"/>
+          <w:color w:val="auto"/>
+        </w:rPr>
+        <w:tab/>
         <w:t>SEGWELLID</w:t>
       </w:r>
       <w:r>
@@ -4810,7 +4609,6 @@
         </w:rPr>
         <w:t>numsegwell</w:t>
       </w:r>
-      <w:proofErr w:type="spellEnd"/>
     </w:p>
     <w:p>
       <w:pPr>
@@ -6261,7 +6059,7 @@
           <w:rPr>
             <w:noProof/>
           </w:rPr>
-          <w:t>5</w:t>
+          <w:t>1</w:t>
         </w:r>
         <w:r>
           <w:rPr>
@@ -7312,7 +7110,7 @@
 </file>
 
 <file path=customXml/itemProps1.xml><?xml version="1.0" encoding="utf-8"?>
-<ds:datastoreItem xmlns:ds="http://schemas.openxmlformats.org/officeDocument/2006/customXml" ds:itemID="{8DAA17FE-FD87-4410-972C-026B1DED8E86}">
+<ds:datastoreItem xmlns:ds="http://schemas.openxmlformats.org/officeDocument/2006/customXml" ds:itemID="{A55E24B1-9E5A-4C61-A793-9B28F9537315}">
   <ds:schemaRefs>
     <ds:schemaRef ds:uri="http://schemas.openxmlformats.org/officeDocument/2006/bibliography"/>
   </ds:schemaRefs>

</xml_diff>